<commit_message>
First environmental weird spell thing.
</commit_message>
<xml_diff>
--- a/Stories/Outbox/D&D World/Durand/Durand.docx
+++ b/Stories/Outbox/D&D World/Durand/Durand.docx
@@ -389,11 +389,7 @@
       </w:r>
       <w:r>
         <w:rPr/>
-        <w:t xml:space="preserve">I suppose it is not.” Durand admitted. “There's been something that has been on my mind for quite a long time. I'm not actually certain what it is. </w:t>
-      </w:r>
-      <w:r>
-        <w:rPr/>
-        <w:t>Its just… If I were to be aware of something, I should act on it right?”</w:t>
+        <w:t>I suppose it is not.” Durand admitted. “There's been something that has been on my mind for quite a long time. I'm not actually certain what it is. Its just… If I were to be aware of something, I should act on it right?”</w:t>
       </w:r>
     </w:p>
     <w:p>
@@ -435,46 +431,30 @@
       </w:r>
       <w:r>
         <w:rPr/>
-        <w:t>Definitely.</w:t>
-      </w:r>
-      <w:r>
-        <w:rPr/>
-        <w:t xml:space="preserve">” </w:t>
-      </w:r>
-      <w:r>
-        <w:rPr/>
-        <w:t>Laurent said. “There is no man better suited for this position than you.” And he meant it. “If there were something amiss and… I suppose no one else has caught it? That’s why you are where you are. You see things other people, even I, don't.”</w:t>
-      </w:r>
-    </w:p>
-    <w:p>
-      <w:pPr>
-        <w:pStyle w:val="Normal"/>
-        <w:rPr/>
-      </w:pPr>
-      <w:r>
-        <w:rPr/>
-      </w:r>
-    </w:p>
-    <w:p>
-      <w:pPr>
-        <w:pStyle w:val="Normal"/>
-        <w:rPr/>
-      </w:pPr>
-      <w:r>
-        <w:rPr/>
-        <w:t>“</w:t>
-      </w:r>
-      <w:r>
-        <w:rPr/>
-        <w:t>An easy answer.</w:t>
-      </w:r>
-      <w:r>
-        <w:rPr/>
-        <w:t xml:space="preserve">” </w:t>
-      </w:r>
-      <w:r>
-        <w:rPr/>
-        <w:t>Durand said, waving the compliments away. “Both sides of the question must be explored. It is easy to call for action if one doesn't consider the cost. As you say, no man is as suited for this position as I. Unfortunately I agree with you. And what a position it is. I second guess my second guesses. One piece of gold misinvested, one soldier trusted, one patriarch ignored… ruin. Forget about balancing on a knife edge. I fell like I have been living there for years.” He sighed again.</w:t>
+        <w:t>Definitely.” Laurent said. “There is no man better suited for this position than you.” And he meant it. “If there were something amiss and… I suppose no one else has caught it? That’s why you are where you are. You see things other people, even I, don't.”</w:t>
+      </w:r>
+    </w:p>
+    <w:p>
+      <w:pPr>
+        <w:pStyle w:val="Normal"/>
+        <w:rPr/>
+      </w:pPr>
+      <w:r>
+        <w:rPr/>
+      </w:r>
+    </w:p>
+    <w:p>
+      <w:pPr>
+        <w:pStyle w:val="Normal"/>
+        <w:rPr/>
+      </w:pPr>
+      <w:r>
+        <w:rPr/>
+        <w:t>“</w:t>
+      </w:r>
+      <w:r>
+        <w:rPr/>
+        <w:t>An easy answer.” Durand said, waving the compliments away. “Both sides of the question must be explored. It is easy to call for action if one doesn't consider the cost. As you say, no man is as suited for this position as I. Unfortunately I agree with you. And what a position it is. I second guess my second guesses. One piece of gold misinvested, one soldier trusted, one patriarch ignored… ruin. Forget about balancing on a knife edge. I fell like I have been living there for years.” He sighed again.</w:t>
       </w:r>
     </w:p>
     <w:p>
@@ -520,42 +500,30 @@
       </w:r>
       <w:r>
         <w:rPr/>
-        <w:t>Just yesterday, you talked to the master engineer about his plans for a new seige engine, yes?</w:t>
-      </w:r>
-      <w:r>
-        <w:rPr/>
-        <w:t xml:space="preserve">” </w:t>
-      </w:r>
-      <w:r>
-        <w:rPr/>
-        <w:t>Laurent said. Durand nodded.</w:t>
-      </w:r>
-    </w:p>
-    <w:p>
-      <w:pPr>
-        <w:pStyle w:val="Normal"/>
-        <w:rPr/>
-      </w:pPr>
-      <w:r>
-        <w:rPr/>
-      </w:r>
-    </w:p>
-    <w:p>
-      <w:pPr>
-        <w:pStyle w:val="Normal"/>
-        <w:rPr/>
-      </w:pPr>
-      <w:r>
-        <w:rPr/>
-        <w:t>“</w:t>
-      </w:r>
-      <w:r>
-        <w:rPr/>
-        <w:t>And what happened?</w:t>
-      </w:r>
-      <w:r>
-        <w:rPr/>
-        <w:t>”</w:t>
+        <w:t>Just yesterday, you talked to the master engineer about his plans for a new seige engine, yes?” Laurent said. Durand nodded.</w:t>
+      </w:r>
+    </w:p>
+    <w:p>
+      <w:pPr>
+        <w:pStyle w:val="Normal"/>
+        <w:rPr/>
+      </w:pPr>
+      <w:r>
+        <w:rPr/>
+      </w:r>
+    </w:p>
+    <w:p>
+      <w:pPr>
+        <w:pStyle w:val="Normal"/>
+        <w:rPr/>
+      </w:pPr>
+      <w:r>
+        <w:rPr/>
+        <w:t>“</w:t>
+      </w:r>
+      <w:r>
+        <w:rPr/>
+        <w:t>And what happened?”</w:t>
       </w:r>
     </w:p>
     <w:p>
@@ -624,7 +592,15 @@
       </w:r>
       <w:r>
         <w:rPr/>
-        <w:t>He had an error in his calculations. The engine would have come apart in testing.” Durand admitted. “Fine, fine. Perhaps it is not my day yet, to sink into the grey twighlight of my later years. But at least consider…What if I'm chasing a ghost?”</w:t>
+        <w:t xml:space="preserve">He had an error in his calculations. The engine would have come apart in testing.” Durand admitted. “Fine, fine. Perhaps it is not my day yet, to sink into the grey </w:t>
+      </w:r>
+      <w:r>
+        <w:rPr/>
+        <w:t>twilight</w:t>
+      </w:r>
+      <w:r>
+        <w:rPr/>
+        <w:t xml:space="preserve"> of my later years. But at least consider…What if I'm chasing a ghost?”</w:t>
       </w:r>
     </w:p>
     <w:p>
@@ -739,50 +715,30 @@
       </w:r>
       <w:r>
         <w:rPr/>
-        <w:t xml:space="preserve">Can imps not cast magic?” Laurent said, continuing the metaphor. But stopped when he saw Durand's sedate countenance. “Your expression betrays all. This is a big problem. </w:t>
-      </w:r>
-      <w:r>
-        <w:rPr/>
-        <w:t xml:space="preserve">So you have a feeling about something </w:t>
-      </w:r>
-      <w:r>
-        <w:rPr/>
-        <w:t>big</w:t>
-      </w:r>
-      <w:r>
-        <w:rPr/>
-        <w:t>? The patriarchs? The southerners?” Laurent ventured.</w:t>
-      </w:r>
-    </w:p>
-    <w:p>
-      <w:pPr>
-        <w:pStyle w:val="Normal"/>
-        <w:rPr/>
-      </w:pPr>
-      <w:r>
-        <w:rPr/>
-      </w:r>
-    </w:p>
-    <w:p>
-      <w:pPr>
-        <w:pStyle w:val="Normal"/>
-        <w:rPr/>
-      </w:pPr>
-      <w:r>
-        <w:rPr/>
-        <w:t>“</w:t>
-      </w:r>
-      <w:r>
-        <w:rPr/>
-        <w:t xml:space="preserve">The southerners definitely.” Durand said. “Its just something that has been showing up. Its very subtle whatever it is.” He said with a </w:t>
-      </w:r>
-      <w:r>
-        <w:rPr/>
-        <w:t>slight</w:t>
-      </w:r>
-      <w:r>
-        <w:rPr/>
-        <w:t xml:space="preserve"> hesitation as he shuffled around papers, looking for a particular report.</w:t>
+        <w:t>Can imps not cast magic?” Laurent said, continuing the metaphor. But stopped when he saw Durand's sedate countenance. “Your expression betrays all. This is a big problem. So you have a feeling about something big? The patriarchs? The southerners?” Laurent ventured.</w:t>
+      </w:r>
+    </w:p>
+    <w:p>
+      <w:pPr>
+        <w:pStyle w:val="Normal"/>
+        <w:rPr/>
+      </w:pPr>
+      <w:r>
+        <w:rPr/>
+      </w:r>
+    </w:p>
+    <w:p>
+      <w:pPr>
+        <w:pStyle w:val="Normal"/>
+        <w:rPr/>
+      </w:pPr>
+      <w:r>
+        <w:rPr/>
+        <w:t>“</w:t>
+      </w:r>
+      <w:r>
+        <w:rPr/>
+        <w:t>The southerners definitely.” Durand said. “Its just something that has been showing up. Its very subtle whatever it is.” He said with a slight hesitation as he shuffled around papers, looking for a particular report.</w:t>
       </w:r>
     </w:p>
     <w:p>
@@ -870,15 +826,7 @@
       </w:pPr>
       <w:r>
         <w:rPr/>
-        <w:t xml:space="preserve">Laurent swallowed. “Setbacks to be sure. But I fail to see the outward significance. These actions were all taken by what would seem to be </w:t>
-      </w:r>
-      <w:r>
-        <w:rPr/>
-        <w:t>separate</w:t>
-      </w:r>
-      <w:r>
-        <w:rPr/>
-        <w:t xml:space="preserve"> groups. It seems completely unrelated.”</w:t>
+        <w:t>Laurent swallowed. “Setbacks to be sure. But I fail to see the outward significance. These actions were all taken by what would seem to be separate groups. It seems completely unrelated.”</w:t>
       </w:r>
     </w:p>
     <w:p>
@@ -924,11 +872,7 @@
       </w:r>
       <w:r>
         <w:rPr/>
-        <w:t>That arms shipment? Upgrades for the Elite Guard who are set to defend… St. Thomas's hill in the event of an attack. Who is suppose to recon for them? Not army recon, our friends in black. In fact, one of the turncloack's brothers is the man in charge. That took some investigati</w:t>
-      </w:r>
-      <w:r>
-        <w:rPr/>
-        <w:t>ng.”</w:t>
+        <w:t>That arms shipment? Upgrades for the Elite Guard who are set to defend… St. Thomas's hill in the event of an attack. Who is suppose to recon for them? Not army recon, our friends in black. In fact, one of the turncloack's brothers is the man in charge. That took some investigating.”</w:t>
       </w:r>
     </w:p>
     <w:p>
@@ -1020,46 +964,30 @@
       </w:r>
       <w:r>
         <w:rPr/>
-        <w:t>And you believe someone is taking advantage of us?</w:t>
-      </w:r>
-      <w:r>
-        <w:rPr/>
-        <w:t xml:space="preserve">” </w:t>
-      </w:r>
-      <w:r>
-        <w:rPr/>
-        <w:t xml:space="preserve">Laurent asked. </w:t>
-      </w:r>
-    </w:p>
-    <w:p>
-      <w:pPr>
-        <w:pStyle w:val="Normal"/>
-        <w:rPr/>
-      </w:pPr>
-      <w:r>
-        <w:rPr/>
-      </w:r>
-    </w:p>
-    <w:p>
-      <w:pPr>
-        <w:pStyle w:val="Normal"/>
-        <w:rPr/>
-      </w:pPr>
-      <w:r>
-        <w:rPr/>
-        <w:t>“</w:t>
-      </w:r>
-      <w:r>
-        <w:rPr/>
-        <w:t>Someone...</w:t>
-      </w:r>
-      <w:r>
-        <w:rPr/>
-        <w:t xml:space="preserve">” </w:t>
-      </w:r>
-      <w:r>
-        <w:rPr/>
-        <w:t>Durand said, slowly, turning the word around on his toungue and his mind. “Yes, Laurent. Perhaps someone… I had not thought...” He sprang up, rummaging through papers. “That reminds me of my first commission as leader of the north. I always thought there was something funny about Lord Gerrant's War.”</w:t>
+        <w:t xml:space="preserve">And you believe someone is taking advantage of us?” Laurent asked. </w:t>
+      </w:r>
+    </w:p>
+    <w:p>
+      <w:pPr>
+        <w:pStyle w:val="Normal"/>
+        <w:rPr/>
+      </w:pPr>
+      <w:r>
+        <w:rPr/>
+      </w:r>
+    </w:p>
+    <w:p>
+      <w:pPr>
+        <w:pStyle w:val="Normal"/>
+        <w:rPr/>
+      </w:pPr>
+      <w:r>
+        <w:rPr/>
+        <w:t>“</w:t>
+      </w:r>
+      <w:r>
+        <w:rPr/>
+        <w:t>Someone...” Durand said, slowly, turning the word around on his toungue and his mind. “Yes, Laurent. Perhaps someone… I had not thought...” He sprang up, rummaging through papers. “That reminds me of my first commission as leader of the north. I always thought there was something funny about Lord Gerrant's War.”</w:t>
       </w:r>
     </w:p>
     <w:p>
@@ -1773,96 +1701,72 @@
       </w:r>
       <w:r>
         <w:rPr/>
-        <w:t>A new player?</w:t>
-      </w:r>
-      <w:r>
-        <w:rPr/>
-        <w:t xml:space="preserve">” </w:t>
-      </w:r>
-      <w:r>
-        <w:rPr/>
-        <w:t xml:space="preserve">Laurent suggested, a sinking feeling starting to envelope him. </w:t>
-      </w:r>
-    </w:p>
-    <w:p>
-      <w:pPr>
-        <w:pStyle w:val="Normal"/>
-        <w:rPr/>
-      </w:pPr>
-      <w:r>
-        <w:rPr/>
-      </w:r>
-    </w:p>
-    <w:p>
-      <w:pPr>
-        <w:pStyle w:val="Normal"/>
-        <w:rPr/>
-      </w:pPr>
-      <w:r>
-        <w:rPr/>
-        <w:t>“</w:t>
-      </w:r>
-      <w:r>
-        <w:rPr/>
-        <w:t>Does one make a joker just to play a game of cards? No, this one was made with the deck… Its always been here.</w:t>
-      </w:r>
-      <w:r>
-        <w:rPr/>
-        <w:t xml:space="preserve">” </w:t>
-      </w:r>
-      <w:r>
-        <w:rPr/>
-        <w:t>Durand said, turning the card over and over within his fingers. “We have just… ignored it.”</w:t>
-      </w:r>
-    </w:p>
-    <w:p>
-      <w:pPr>
-        <w:pStyle w:val="Normal"/>
-        <w:rPr/>
-      </w:pPr>
-      <w:r>
-        <w:rPr/>
-      </w:r>
-    </w:p>
-    <w:p>
-      <w:pPr>
-        <w:pStyle w:val="Normal"/>
-        <w:rPr/>
-      </w:pPr>
-      <w:r>
-        <w:rPr/>
-        <w:t>“</w:t>
-      </w:r>
-      <w:r>
-        <w:rPr/>
-        <w:t>This is what I have felt nagging at me these months…The unknown man behind the mask.</w:t>
-      </w:r>
-      <w:r>
-        <w:rPr/>
-        <w:t>”</w:t>
-      </w:r>
-    </w:p>
-    <w:p>
-      <w:pPr>
-        <w:pStyle w:val="Normal"/>
-        <w:rPr/>
-      </w:pPr>
-      <w:r>
-        <w:rPr/>
-      </w:r>
-    </w:p>
-    <w:p>
-      <w:pPr>
-        <w:pStyle w:val="Normal"/>
-        <w:rPr/>
-      </w:pPr>
-      <w:r>
-        <w:rPr/>
-        <w:t>Laurent stared at the card as well. It fit the deck. He had made it well after all. Things were about to get significantly more interesting.</w:t>
-      </w:r>
-      <w:r>
-        <w:rPr/>
-        <w:t xml:space="preserve"> </w:t>
+        <w:t xml:space="preserve">A new player?” Laurent suggested, a sinking feeling starting to envelope him. </w:t>
+      </w:r>
+    </w:p>
+    <w:p>
+      <w:pPr>
+        <w:pStyle w:val="Normal"/>
+        <w:rPr/>
+      </w:pPr>
+      <w:r>
+        <w:rPr/>
+      </w:r>
+    </w:p>
+    <w:p>
+      <w:pPr>
+        <w:pStyle w:val="Normal"/>
+        <w:rPr/>
+      </w:pPr>
+      <w:r>
+        <w:rPr/>
+        <w:t>“</w:t>
+      </w:r>
+      <w:r>
+        <w:rPr/>
+        <w:t>Does one make a joker just to play a game of cards? No, this one was made with the deck… Its always been here.” Durand said, turning the card over and over within his fingers. “We have just… ignored it.”</w:t>
+      </w:r>
+    </w:p>
+    <w:p>
+      <w:pPr>
+        <w:pStyle w:val="Normal"/>
+        <w:rPr/>
+      </w:pPr>
+      <w:r>
+        <w:rPr/>
+      </w:r>
+    </w:p>
+    <w:p>
+      <w:pPr>
+        <w:pStyle w:val="Normal"/>
+        <w:rPr/>
+      </w:pPr>
+      <w:r>
+        <w:rPr/>
+        <w:t>“</w:t>
+      </w:r>
+      <w:r>
+        <w:rPr/>
+        <w:t>This is what I have felt nagging at me these months…The unknown man behind the mask.”</w:t>
+      </w:r>
+    </w:p>
+    <w:p>
+      <w:pPr>
+        <w:pStyle w:val="Normal"/>
+        <w:rPr/>
+      </w:pPr>
+      <w:r>
+        <w:rPr/>
+      </w:r>
+    </w:p>
+    <w:p>
+      <w:pPr>
+        <w:pStyle w:val="Normal"/>
+        <w:rPr/>
+      </w:pPr>
+      <w:r>
+        <w:rPr/>
+        <w:t xml:space="preserve">Laurent stared at the card as well. It fit the deck. He had made it well after all. Things were about to get significantly more interesting. </w:t>
       </w:r>
     </w:p>
     <w:sectPr>
@@ -1898,6 +1802,9 @@
     <w:qFormat/>
     <w:pPr>
       <w:widowControl w:val="false"/>
+      <w:kinsoku w:val="true"/>
+      <w:overflowPunct w:val="true"/>
+      <w:autoSpaceDE w:val="true"/>
       <w:bidi w:val="0"/>
       <w:jc w:val="left"/>
     </w:pPr>

</xml_diff>

<commit_message>
Started on a new story about The Searcher.
</commit_message>
<xml_diff>
--- a/Stories/Outbox/D&D World/Durand/Durand.docx
+++ b/Stories/Outbox/D&D World/Durand/Durand.docx
@@ -592,15 +592,7 @@
       </w:r>
       <w:r>
         <w:rPr/>
-        <w:t xml:space="preserve">He had an error in his calculations. The engine would have come apart in testing.” Durand admitted. “Fine, fine. Perhaps it is not my day yet, to sink into the grey </w:t>
-      </w:r>
-      <w:r>
-        <w:rPr/>
-        <w:t>twilight</w:t>
-      </w:r>
-      <w:r>
-        <w:rPr/>
-        <w:t xml:space="preserve"> of my later years. But at least consider…What if I'm chasing a ghost?”</w:t>
+        <w:t>He had an error in his calculations. The engine would have come apart in testing.” Durand admitted. “Fine, fine. Perhaps it is not my day yet, to sink into the grey twilight of my later years. But at least consider…What if I'm chasing a ghost?”</w:t>
       </w:r>
     </w:p>
     <w:p>
@@ -872,7 +864,15 @@
       </w:r>
       <w:r>
         <w:rPr/>
-        <w:t>That arms shipment? Upgrades for the Elite Guard who are set to defend… St. Thomas's hill in the event of an attack. Who is suppose to recon for them? Not army recon, our friends in black. In fact, one of the turncloack's brothers is the man in charge. That took some investigating.”</w:t>
+        <w:t>That arms shipment? Upgrades for the Elite Guard who are set to defend… St. Thomas's hill in the event of an attack. Who is suppose</w:t>
+      </w:r>
+      <w:r>
+        <w:rPr/>
+        <w:t>d</w:t>
+      </w:r>
+      <w:r>
+        <w:rPr/>
+        <w:t xml:space="preserve"> to recon for them? Not army recon, our friends in black. In fact, one of the turncloack's brothers is the man in charge. That took some investigating.”</w:t>
       </w:r>
     </w:p>
     <w:p>
@@ -1006,7 +1006,15 @@
       </w:pPr>
       <w:r>
         <w:rPr/>
-        <w:t>Laurent grimaced at the mention. “That was a horrible slog.” He admitted. “I wouldn’t wish the memories of those horrible three years on anyone. Some say the southerners would have come right up to the capitol here if you hadn't stepped in. Some go so far as to say that it was good that the late...”</w:t>
+        <w:t xml:space="preserve">Laurent grimaced at the mention. “That was a horrible slog.” He admitted. “I wouldn’t wish the memories of those horrible three years on anyone. Some say the southerners would have come  </w:t>
+      </w:r>
+      <w:r>
+        <w:rPr/>
+        <w:t xml:space="preserve">even into </w:t>
+      </w:r>
+      <w:r>
+        <w:rPr/>
+        <w:t>the capitol here if you hadn't stepped in. Some go so far as to say that it was good that the late...”</w:t>
       </w:r>
     </w:p>
     <w:p>
@@ -1802,9 +1810,7 @@
     <w:qFormat/>
     <w:pPr>
       <w:widowControl w:val="false"/>
-      <w:kinsoku w:val="true"/>
-      <w:overflowPunct w:val="true"/>
-      <w:autoSpaceDE w:val="true"/>
+      <w:overflowPunct w:val="false"/>
       <w:bidi w:val="0"/>
       <w:jc w:val="left"/>
     </w:pPr>

</xml_diff>

<commit_message>
Updated map, started with next story. Updated info file.
</commit_message>
<xml_diff>
--- a/Stories/Outbox/D&D World/Durand/Durand.docx
+++ b/Stories/Outbox/D&D World/Durand/Durand.docx
@@ -864,15 +864,7 @@
       </w:r>
       <w:r>
         <w:rPr/>
-        <w:t>That arms shipment? Upgrades for the Elite Guard who are set to defend… St. Thomas's hill in the event of an attack. Who is suppose</w:t>
-      </w:r>
-      <w:r>
-        <w:rPr/>
-        <w:t>d</w:t>
-      </w:r>
-      <w:r>
-        <w:rPr/>
-        <w:t xml:space="preserve"> to recon for them? Not army recon, our friends in black. In fact, one of the turncloack's brothers is the man in charge. That took some investigating.”</w:t>
+        <w:t>That arms shipment? Upgrades for the Elite Guard who are set to defend… St. Thomas's hill in the event of an attack. Who is supposed to recon for them? Not army recon, our friends in black. In fact, one of the turncloack's brothers is the man in charge. That took some investigating.”</w:t>
       </w:r>
     </w:p>
     <w:p>
@@ -1006,15 +998,7 @@
       </w:pPr>
       <w:r>
         <w:rPr/>
-        <w:t xml:space="preserve">Laurent grimaced at the mention. “That was a horrible slog.” He admitted. “I wouldn’t wish the memories of those horrible three years on anyone. Some say the southerners would have come  </w:t>
-      </w:r>
-      <w:r>
-        <w:rPr/>
-        <w:t xml:space="preserve">even into </w:t>
-      </w:r>
-      <w:r>
-        <w:rPr/>
-        <w:t>the capitol here if you hadn't stepped in. Some go so far as to say that it was good that the late...”</w:t>
+        <w:t>Laurent grimaced at the mention. “That was a horrible slog.” He admitted. “I wouldn’t wish the memories of those horrible three years on anyone. Some say the southerners would have come  even into the capitol here if you hadn't stepped in. Some go so far as to say that it was good that the late...”</w:t>
       </w:r>
     </w:p>
     <w:p>
@@ -1569,7 +1553,17 @@
       </w:r>
       <w:r>
         <w:rPr/>
-        <w:t>I think not.” Durand said, chuckling now as well at the game. “Aspirations of a king may move a nation to war, but it takes the mind of a cunning man to pull knives in the night at the right time. I favor the henchman, Counselor Corlenos. His shiny bald head hides evil schemes of untold magnitude. We know he is the leader of the sliver hand. Who else to disrupt a spy ring, but the leader of another?”</w:t>
+        <w:t xml:space="preserve">I think not.” Durand said, chuckling now as well at the game. “Aspirations of a king may move a nation to war, but it takes the mind of a cunning man to pull knives in the night at the right time. I favor the henchman, Counselor </w:t>
+      </w:r>
+      <w:bookmarkStart w:id="0" w:name="__DdeLink__146_320662529"/>
+      <w:r>
+        <w:rPr/>
+        <w:t>Corlenos</w:t>
+      </w:r>
+      <w:bookmarkEnd w:id="0"/>
+      <w:r>
+        <w:rPr/>
+        <w:t>. His shiny bald head hides evil schemes of untold magnitude. We know he is the leader of the sliver hand. Who else to disrupt a spy ring, but the leader of another?”</w:t>
       </w:r>
     </w:p>
     <w:p>
@@ -1634,7 +1628,15 @@
       </w:r>
       <w:r>
         <w:rPr/>
-        <w:t>What?” Laurent said, following the toher mans gaze.</w:t>
+        <w:t xml:space="preserve">What?” Laurent said, following the </w:t>
+      </w:r>
+      <w:r>
+        <w:rPr/>
+        <w:t>other</w:t>
+      </w:r>
+      <w:r>
+        <w:rPr/>
+        <w:t xml:space="preserve"> mans gaze.</w:t>
       </w:r>
     </w:p>
     <w:p>
@@ -1810,7 +1812,7 @@
     <w:qFormat/>
     <w:pPr>
       <w:widowControl w:val="false"/>
-      <w:overflowPunct w:val="false"/>
+      <w:overflowPunct w:val="true"/>
       <w:bidi w:val="0"/>
       <w:jc w:val="left"/>
     </w:pPr>

</xml_diff>

<commit_message>
Continued working on Waveside Query
</commit_message>
<xml_diff>
--- a/Stories/Outbox/D&D World/Durand/Durand.docx
+++ b/Stories/Outbox/D&D World/Durand/Durand.docx
@@ -864,7 +864,15 @@
       </w:r>
       <w:r>
         <w:rPr/>
-        <w:t>That arms shipment? Upgrades for the Elite Guard who are set to defend… St. Thomas's hill in the event of an attack. Who is supposed to recon for them? Not army recon, our friends in black. In fact, one of the turncloack's brothers is the man in charge. That took some investigating.”</w:t>
+        <w:t xml:space="preserve">That arms shipment? Upgrades for the Elite Guard who are set to defend… St. Thomas's hill in the event of an attack. Who is supposed to recon for them? Not army recon, our friends in black. In fact, one of the </w:t>
+      </w:r>
+      <w:r>
+        <w:rPr/>
+        <w:t>turncoat’s</w:t>
+      </w:r>
+      <w:r>
+        <w:rPr/>
+        <w:t xml:space="preserve"> brothers is the man in charge. That took some investigating.”</w:t>
       </w:r>
     </w:p>
     <w:p>
@@ -933,7 +941,15 @@
       </w:r>
       <w:r>
         <w:rPr/>
-        <w:t>I know a spy. I know many spies. Some I even think work for me. None I trust.” Durand said simply. “With such grand plans, word must reach its way into corners at some point. That is an unfortunate truth of policy and war. Its the actions I am concerned with. Information is useless unless it can be condensed and acted on.”</w:t>
+        <w:t xml:space="preserve">I know a spy. I know many spies. Some I even think work for me. None I trust. </w:t>
+      </w:r>
+      <w:r>
+        <w:rPr/>
+        <w:t>Except you.</w:t>
+      </w:r>
+      <w:r>
+        <w:rPr/>
+        <w:t>” Durand said simply. “With such grand plans, word must reach its way into corners at some point. That is an unfortunate truth of policy and war. Its the actions I am concerned with. Information is useless unless it can be condensed and acted on.”</w:t>
       </w:r>
     </w:p>
     <w:p>
@@ -1628,15 +1644,7 @@
       </w:r>
       <w:r>
         <w:rPr/>
-        <w:t xml:space="preserve">What?” Laurent said, following the </w:t>
-      </w:r>
-      <w:r>
-        <w:rPr/>
-        <w:t>other</w:t>
-      </w:r>
-      <w:r>
-        <w:rPr/>
-        <w:t xml:space="preserve"> mans gaze.</w:t>
+        <w:t>What?” Laurent said, following the other mans gaze.</w:t>
       </w:r>
     </w:p>
     <w:p>
@@ -1812,7 +1820,7 @@
     <w:qFormat/>
     <w:pPr>
       <w:widowControl w:val="false"/>
-      <w:overflowPunct w:val="true"/>
+      <w:overflowPunct w:val="false"/>
       <w:bidi w:val="0"/>
       <w:jc w:val="left"/>
     </w:pPr>

</xml_diff>